<commit_message>
Testing for iteration 6
All test cases passed
</commit_message>
<xml_diff>
--- a/Documents/Test Documents/Test Cases/Iteration 6/Iteration 5 Test Case.docx
+++ b/Documents/Test Documents/Test Cases/Iteration 6/Iteration 5 Test Case.docx
@@ -4468,6 +4468,15 @@
                 <w:szCs w:val="22"/>
               </w:rPr>
             </w:pPr>
+            <w:r>
+              <w:rPr>
+                <w:rFonts w:ascii="Calibri" w:eastAsia="Times New Roman" w:hAnsi="Calibri" w:cs="Times New Roman"/>
+                <w:color w:val="000000"/>
+                <w:sz w:val="22"/>
+                <w:szCs w:val="22"/>
+              </w:rPr>
+              <w:t>Chart should consist of all data points including the latest submission</w:t>
+            </w:r>
           </w:p>
         </w:tc>
         <w:tc>
@@ -4485,6 +4494,15 @@
                 <w:szCs w:val="22"/>
               </w:rPr>
             </w:pPr>
+            <w:r>
+              <w:rPr>
+                <w:rFonts w:ascii="Calibri" w:eastAsia="Times New Roman" w:hAnsi="Calibri" w:cs="Times New Roman"/>
+                <w:color w:val="000000"/>
+                <w:sz w:val="22"/>
+                <w:szCs w:val="22"/>
+              </w:rPr>
+              <w:t>Pass</w:t>
+            </w:r>
           </w:p>
         </w:tc>
         <w:tc>
@@ -4787,6 +4805,42 @@
                 <w:szCs w:val="22"/>
               </w:rPr>
             </w:pPr>
+            <w:r>
+              <w:rPr>
+                <w:rFonts w:ascii="Calibri" w:eastAsia="Times New Roman" w:hAnsi="Calibri" w:cs="Times New Roman"/>
+                <w:color w:val="000000"/>
+                <w:sz w:val="22"/>
+                <w:szCs w:val="22"/>
+              </w:rPr>
+              <w:t xml:space="preserve">Chart should contain </w:t>
+            </w:r>
+            <w:r>
+              <w:rPr>
+                <w:rFonts w:ascii="Calibri" w:eastAsia="Times New Roman" w:hAnsi="Calibri" w:cs="Times New Roman"/>
+                <w:color w:val="000000"/>
+                <w:sz w:val="22"/>
+                <w:szCs w:val="22"/>
+              </w:rPr>
+              <w:t xml:space="preserve">the same number of </w:t>
+            </w:r>
+            <w:r>
+              <w:rPr>
+                <w:rFonts w:ascii="Calibri" w:eastAsia="Times New Roman" w:hAnsi="Calibri" w:cs="Times New Roman"/>
+                <w:color w:val="000000"/>
+                <w:sz w:val="22"/>
+                <w:szCs w:val="22"/>
+              </w:rPr>
+              <w:t xml:space="preserve"> data points</w:t>
+            </w:r>
+            <w:r>
+              <w:rPr>
+                <w:rFonts w:ascii="Calibri" w:eastAsia="Times New Roman" w:hAnsi="Calibri" w:cs="Times New Roman"/>
+                <w:color w:val="000000"/>
+                <w:sz w:val="22"/>
+                <w:szCs w:val="22"/>
+              </w:rPr>
+              <w:t xml:space="preserve"> as the database</w:t>
+            </w:r>
           </w:p>
         </w:tc>
         <w:tc>
@@ -4804,6 +4858,15 @@
                 <w:szCs w:val="22"/>
               </w:rPr>
             </w:pPr>
+            <w:r>
+              <w:rPr>
+                <w:rFonts w:ascii="Calibri" w:eastAsia="Times New Roman" w:hAnsi="Calibri" w:cs="Times New Roman"/>
+                <w:color w:val="000000"/>
+                <w:sz w:val="22"/>
+                <w:szCs w:val="22"/>
+              </w:rPr>
+              <w:t>Pass</w:t>
+            </w:r>
           </w:p>
         </w:tc>
         <w:tc>
@@ -5035,6 +5098,15 @@
                 <w:szCs w:val="22"/>
               </w:rPr>
             </w:pPr>
+            <w:r>
+              <w:rPr>
+                <w:rFonts w:ascii="Calibri" w:eastAsia="Times New Roman" w:hAnsi="Calibri" w:cs="Times New Roman"/>
+                <w:color w:val="000000"/>
+                <w:sz w:val="22"/>
+                <w:szCs w:val="22"/>
+              </w:rPr>
+              <w:t xml:space="preserve">Chart should show data for the respective chart </w:t>
+            </w:r>
           </w:p>
         </w:tc>
         <w:tc>
@@ -5052,6 +5124,15 @@
                 <w:szCs w:val="22"/>
               </w:rPr>
             </w:pPr>
+            <w:r>
+              <w:rPr>
+                <w:rFonts w:ascii="Calibri" w:eastAsia="Times New Roman" w:hAnsi="Calibri" w:cs="Times New Roman"/>
+                <w:color w:val="000000"/>
+                <w:sz w:val="22"/>
+                <w:szCs w:val="22"/>
+              </w:rPr>
+              <w:t>Pass</w:t>
+            </w:r>
           </w:p>
         </w:tc>
         <w:tc>
@@ -5283,6 +5364,15 @@
                 <w:szCs w:val="22"/>
               </w:rPr>
             </w:pPr>
+            <w:r>
+              <w:rPr>
+                <w:rFonts w:ascii="Calibri" w:eastAsia="Times New Roman" w:hAnsi="Calibri" w:cs="Times New Roman"/>
+                <w:color w:val="000000"/>
+                <w:sz w:val="22"/>
+                <w:szCs w:val="22"/>
+              </w:rPr>
+              <w:t>Chart should be referring to the correct scenario</w:t>
+            </w:r>
           </w:p>
         </w:tc>
         <w:tc>
@@ -5300,6 +5390,15 @@
                 <w:szCs w:val="22"/>
               </w:rPr>
             </w:pPr>
+            <w:r>
+              <w:rPr>
+                <w:rFonts w:ascii="Calibri" w:eastAsia="Times New Roman" w:hAnsi="Calibri" w:cs="Times New Roman"/>
+                <w:color w:val="000000"/>
+                <w:sz w:val="22"/>
+                <w:szCs w:val="22"/>
+              </w:rPr>
+              <w:t>Pass</w:t>
+            </w:r>
           </w:p>
         </w:tc>
         <w:tc>
@@ -5541,6 +5640,15 @@
                 <w:szCs w:val="22"/>
               </w:rPr>
             </w:pPr>
+            <w:r>
+              <w:rPr>
+                <w:rFonts w:ascii="Calibri" w:eastAsia="Times New Roman" w:hAnsi="Calibri" w:cs="Times New Roman"/>
+                <w:color w:val="000000"/>
+                <w:sz w:val="22"/>
+                <w:szCs w:val="22"/>
+              </w:rPr>
+              <w:t>Charts should remain the same for the same scenario</w:t>
+            </w:r>
           </w:p>
         </w:tc>
         <w:tc>
@@ -5558,6 +5666,15 @@
                 <w:szCs w:val="22"/>
               </w:rPr>
             </w:pPr>
+            <w:r>
+              <w:rPr>
+                <w:rFonts w:ascii="Calibri" w:eastAsia="Times New Roman" w:hAnsi="Calibri" w:cs="Times New Roman"/>
+                <w:color w:val="000000"/>
+                <w:sz w:val="22"/>
+                <w:szCs w:val="22"/>
+              </w:rPr>
+              <w:t>Pass</w:t>
+            </w:r>
           </w:p>
         </w:tc>
         <w:tc>
@@ -5797,6 +5914,24 @@
                 <w:szCs w:val="22"/>
               </w:rPr>
             </w:pPr>
+            <w:r>
+              <w:rPr>
+                <w:rFonts w:ascii="Calibri" w:eastAsia="Times New Roman" w:hAnsi="Calibri" w:cs="Times New Roman"/>
+                <w:color w:val="000000"/>
+                <w:sz w:val="22"/>
+                <w:szCs w:val="22"/>
+              </w:rPr>
+              <w:t xml:space="preserve">Charts displayed should be for the particular </w:t>
+            </w:r>
+            <w:r>
+              <w:rPr>
+                <w:rFonts w:ascii="Calibri" w:eastAsia="Times New Roman" w:hAnsi="Calibri" w:cs="Times New Roman"/>
+                <w:color w:val="000000"/>
+                <w:sz w:val="22"/>
+                <w:szCs w:val="22"/>
+              </w:rPr>
+              <w:t>scenario</w:t>
+            </w:r>
           </w:p>
         </w:tc>
         <w:tc>
@@ -5814,6 +5949,15 @@
                 <w:szCs w:val="22"/>
               </w:rPr>
             </w:pPr>
+            <w:r>
+              <w:rPr>
+                <w:rFonts w:ascii="Calibri" w:eastAsia="Times New Roman" w:hAnsi="Calibri" w:cs="Times New Roman"/>
+                <w:color w:val="000000"/>
+                <w:sz w:val="22"/>
+                <w:szCs w:val="22"/>
+              </w:rPr>
+              <w:t>Pass</w:t>
+            </w:r>
           </w:p>
         </w:tc>
         <w:tc>
@@ -6045,6 +6189,15 @@
                 <w:szCs w:val="22"/>
               </w:rPr>
             </w:pPr>
+            <w:r>
+              <w:rPr>
+                <w:rFonts w:ascii="Calibri" w:eastAsia="Times New Roman" w:hAnsi="Calibri" w:cs="Times New Roman"/>
+                <w:color w:val="000000"/>
+                <w:sz w:val="22"/>
+                <w:szCs w:val="22"/>
+              </w:rPr>
+              <w:t>Date and time should be the current time</w:t>
+            </w:r>
           </w:p>
         </w:tc>
         <w:tc>
@@ -6062,6 +6215,15 @@
                 <w:szCs w:val="22"/>
               </w:rPr>
             </w:pPr>
+            <w:r>
+              <w:rPr>
+                <w:rFonts w:ascii="Calibri" w:eastAsia="Times New Roman" w:hAnsi="Calibri" w:cs="Times New Roman"/>
+                <w:color w:val="000000"/>
+                <w:sz w:val="22"/>
+                <w:szCs w:val="22"/>
+              </w:rPr>
+              <w:t>Pass</w:t>
+            </w:r>
           </w:p>
         </w:tc>
         <w:tc>
@@ -6291,6 +6453,24 @@
                 <w:szCs w:val="22"/>
               </w:rPr>
             </w:pPr>
+            <w:r>
+              <w:rPr>
+                <w:rFonts w:ascii="Calibri" w:eastAsia="Times New Roman" w:hAnsi="Calibri" w:cs="Times New Roman"/>
+                <w:color w:val="000000"/>
+                <w:sz w:val="22"/>
+                <w:szCs w:val="22"/>
+              </w:rPr>
+              <w:t>Data point should be plotted at the back of the graph</w:t>
+            </w:r>
+            <w:r>
+              <w:rPr>
+                <w:rFonts w:ascii="Calibri" w:eastAsia="Times New Roman" w:hAnsi="Calibri" w:cs="Times New Roman"/>
+                <w:color w:val="000000"/>
+                <w:sz w:val="22"/>
+                <w:szCs w:val="22"/>
+              </w:rPr>
+              <w:t xml:space="preserve"> </w:t>
+            </w:r>
           </w:p>
         </w:tc>
         <w:tc>
@@ -6308,6 +6488,15 @@
                 <w:szCs w:val="22"/>
               </w:rPr>
             </w:pPr>
+            <w:r>
+              <w:rPr>
+                <w:rFonts w:ascii="Calibri" w:eastAsia="Times New Roman" w:hAnsi="Calibri" w:cs="Times New Roman"/>
+                <w:color w:val="000000"/>
+                <w:sz w:val="22"/>
+                <w:szCs w:val="22"/>
+              </w:rPr>
+              <w:t>Pass</w:t>
+            </w:r>
           </w:p>
         </w:tc>
         <w:tc>
@@ -13937,15 +14126,13 @@
               <w:cnfStyle w:val="000000000000" w:firstRow="0" w:lastRow="0" w:firstColumn="0" w:lastColumn="0" w:oddVBand="0" w:evenVBand="0" w:oddHBand="0" w:evenHBand="0" w:firstRowFirstColumn="0" w:firstRowLastColumn="0" w:lastRowFirstColumn="0" w:lastRowLastColumn="0"/>
               <w:rPr>
                 <w:rFonts w:ascii="Calibri" w:eastAsia="Times New Roman" w:hAnsi="Calibri" w:cs="Times New Roman"/>
-                <w:color w:val="FF0000"/>
-                <w:sz w:val="22"/>
-                <w:szCs w:val="22"/>
-              </w:rPr>
-            </w:pPr>
-            <w:r>
-              <w:rPr>
-                <w:rFonts w:ascii="Calibri" w:eastAsia="Times New Roman" w:hAnsi="Calibri" w:cs="Times New Roman"/>
-                <w:color w:val="FF0000"/>
+                <w:sz w:val="22"/>
+                <w:szCs w:val="22"/>
+              </w:rPr>
+            </w:pPr>
+            <w:r>
+              <w:rPr>
+                <w:rFonts w:ascii="Calibri" w:eastAsia="Times New Roman" w:hAnsi="Calibri" w:cs="Times New Roman"/>
                 <w:sz w:val="22"/>
                 <w:szCs w:val="22"/>
               </w:rPr>
@@ -13964,15 +14151,13 @@
               <w:cnfStyle w:val="000000000000" w:firstRow="0" w:lastRow="0" w:firstColumn="0" w:lastColumn="0" w:oddVBand="0" w:evenVBand="0" w:oddHBand="0" w:evenHBand="0" w:firstRowFirstColumn="0" w:firstRowLastColumn="0" w:lastRowFirstColumn="0" w:lastRowLastColumn="0"/>
               <w:rPr>
                 <w:rFonts w:ascii="Calibri" w:eastAsia="Times New Roman" w:hAnsi="Calibri" w:cs="Times New Roman"/>
-                <w:color w:val="FF0000"/>
-                <w:sz w:val="22"/>
-                <w:szCs w:val="22"/>
-              </w:rPr>
-            </w:pPr>
-            <w:r>
-              <w:rPr>
-                <w:rFonts w:ascii="Calibri" w:eastAsia="Times New Roman" w:hAnsi="Calibri" w:cs="Times New Roman"/>
-                <w:color w:val="FF0000"/>
+                <w:sz w:val="22"/>
+                <w:szCs w:val="22"/>
+              </w:rPr>
+            </w:pPr>
+            <w:r>
+              <w:rPr>
+                <w:rFonts w:ascii="Calibri" w:eastAsia="Times New Roman" w:hAnsi="Calibri" w:cs="Times New Roman"/>
                 <w:sz w:val="22"/>
                 <w:szCs w:val="22"/>
               </w:rPr>
@@ -13991,15 +14176,13 @@
               <w:cnfStyle w:val="000000000000" w:firstRow="0" w:lastRow="0" w:firstColumn="0" w:lastColumn="0" w:oddVBand="0" w:evenVBand="0" w:oddHBand="0" w:evenHBand="0" w:firstRowFirstColumn="0" w:firstRowLastColumn="0" w:lastRowFirstColumn="0" w:lastRowLastColumn="0"/>
               <w:rPr>
                 <w:rFonts w:ascii="Calibri" w:eastAsia="Times New Roman" w:hAnsi="Calibri" w:cs="Times New Roman"/>
-                <w:color w:val="FF0000"/>
-                <w:sz w:val="22"/>
-                <w:szCs w:val="22"/>
-              </w:rPr>
-            </w:pPr>
-            <w:r>
-              <w:rPr>
-                <w:rFonts w:ascii="Calibri" w:eastAsia="Times New Roman" w:hAnsi="Calibri" w:cs="Times New Roman"/>
-                <w:color w:val="FF0000"/>
+                <w:sz w:val="22"/>
+                <w:szCs w:val="22"/>
+              </w:rPr>
+            </w:pPr>
+            <w:r>
+              <w:rPr>
+                <w:rFonts w:ascii="Calibri" w:eastAsia="Times New Roman" w:hAnsi="Calibri" w:cs="Times New Roman"/>
                 <w:sz w:val="22"/>
                 <w:szCs w:val="22"/>
               </w:rPr>
@@ -14017,15 +14200,13 @@
               <w:cnfStyle w:val="000000000000" w:firstRow="0" w:lastRow="0" w:firstColumn="0" w:lastColumn="0" w:oddVBand="0" w:evenVBand="0" w:oddHBand="0" w:evenHBand="0" w:firstRowFirstColumn="0" w:firstRowLastColumn="0" w:lastRowFirstColumn="0" w:lastRowLastColumn="0"/>
               <w:rPr>
                 <w:rFonts w:ascii="Calibri" w:eastAsia="Times New Roman" w:hAnsi="Calibri" w:cs="Times New Roman"/>
-                <w:color w:val="FF0000"/>
-                <w:sz w:val="22"/>
-                <w:szCs w:val="22"/>
-              </w:rPr>
-            </w:pPr>
-            <w:r>
-              <w:rPr>
-                <w:rFonts w:ascii="Calibri" w:eastAsia="Times New Roman" w:hAnsi="Calibri" w:cs="Times New Roman"/>
-                <w:color w:val="FF0000"/>
+                <w:sz w:val="22"/>
+                <w:szCs w:val="22"/>
+              </w:rPr>
+            </w:pPr>
+            <w:r>
+              <w:rPr>
+                <w:rFonts w:ascii="Calibri" w:eastAsia="Times New Roman" w:hAnsi="Calibri" w:cs="Times New Roman"/>
                 <w:sz w:val="22"/>
                 <w:szCs w:val="22"/>
               </w:rPr>
@@ -14034,7 +14215,6 @@
             <w:r>
               <w:rPr>
                 <w:rFonts w:ascii="Calibri" w:eastAsia="Times New Roman" w:hAnsi="Calibri" w:cs="Times New Roman"/>
-                <w:color w:val="FF0000"/>
                 <w:sz w:val="22"/>
                 <w:szCs w:val="22"/>
               </w:rPr>
@@ -14054,15 +14234,13 @@
               <w:cnfStyle w:val="000000000000" w:firstRow="0" w:lastRow="0" w:firstColumn="0" w:lastColumn="0" w:oddVBand="0" w:evenVBand="0" w:oddHBand="0" w:evenHBand="0" w:firstRowFirstColumn="0" w:firstRowLastColumn="0" w:lastRowFirstColumn="0" w:lastRowLastColumn="0"/>
               <w:rPr>
                 <w:rFonts w:ascii="Calibri" w:eastAsia="Times New Roman" w:hAnsi="Calibri" w:cs="Times New Roman"/>
-                <w:color w:val="FF0000"/>
-                <w:sz w:val="22"/>
-                <w:szCs w:val="22"/>
-              </w:rPr>
-            </w:pPr>
-            <w:r>
-              <w:rPr>
-                <w:rFonts w:ascii="Calibri" w:eastAsia="Times New Roman" w:hAnsi="Calibri" w:cs="Times New Roman"/>
-                <w:color w:val="FF0000"/>
+                <w:sz w:val="22"/>
+                <w:szCs w:val="22"/>
+              </w:rPr>
+            </w:pPr>
+            <w:r>
+              <w:rPr>
+                <w:rFonts w:ascii="Calibri" w:eastAsia="Times New Roman" w:hAnsi="Calibri" w:cs="Times New Roman"/>
                 <w:sz w:val="22"/>
                 <w:szCs w:val="22"/>
               </w:rPr>
@@ -14080,15 +14258,13 @@
               <w:cnfStyle w:val="000000000000" w:firstRow="0" w:lastRow="0" w:firstColumn="0" w:lastColumn="0" w:oddVBand="0" w:evenVBand="0" w:oddHBand="0" w:evenHBand="0" w:firstRowFirstColumn="0" w:firstRowLastColumn="0" w:lastRowFirstColumn="0" w:lastRowLastColumn="0"/>
               <w:rPr>
                 <w:rFonts w:ascii="Calibri" w:eastAsia="Times New Roman" w:hAnsi="Calibri" w:cs="Times New Roman"/>
-                <w:color w:val="FF0000"/>
-                <w:sz w:val="22"/>
-                <w:szCs w:val="22"/>
-              </w:rPr>
-            </w:pPr>
-            <w:r>
-              <w:rPr>
-                <w:rFonts w:ascii="Calibri" w:eastAsia="Times New Roman" w:hAnsi="Calibri" w:cs="Times New Roman"/>
-                <w:color w:val="FF0000"/>
+                <w:sz w:val="22"/>
+                <w:szCs w:val="22"/>
+              </w:rPr>
+            </w:pPr>
+            <w:r>
+              <w:rPr>
+                <w:rFonts w:ascii="Calibri" w:eastAsia="Times New Roman" w:hAnsi="Calibri" w:cs="Times New Roman"/>
                 <w:sz w:val="22"/>
                 <w:szCs w:val="22"/>
               </w:rPr>
@@ -14106,15 +14282,13 @@
               <w:cnfStyle w:val="000000000000" w:firstRow="0" w:lastRow="0" w:firstColumn="0" w:lastColumn="0" w:oddVBand="0" w:evenVBand="0" w:oddHBand="0" w:evenHBand="0" w:firstRowFirstColumn="0" w:firstRowLastColumn="0" w:lastRowFirstColumn="0" w:lastRowLastColumn="0"/>
               <w:rPr>
                 <w:rFonts w:ascii="Calibri" w:eastAsia="Times New Roman" w:hAnsi="Calibri" w:cs="Times New Roman"/>
-                <w:color w:val="FF0000"/>
-                <w:sz w:val="22"/>
-                <w:szCs w:val="22"/>
-              </w:rPr>
-            </w:pPr>
-            <w:r>
-              <w:rPr>
-                <w:rFonts w:ascii="Calibri" w:eastAsia="Times New Roman" w:hAnsi="Calibri" w:cs="Times New Roman"/>
-                <w:color w:val="FF0000"/>
+                <w:sz w:val="22"/>
+                <w:szCs w:val="22"/>
+              </w:rPr>
+            </w:pPr>
+            <w:r>
+              <w:rPr>
+                <w:rFonts w:ascii="Calibri" w:eastAsia="Times New Roman" w:hAnsi="Calibri" w:cs="Times New Roman"/>
                 <w:sz w:val="22"/>
                 <w:szCs w:val="22"/>
               </w:rPr>
@@ -16501,15 +16675,14 @@
               <w:jc w:val="center"/>
               <w:rPr>
                 <w:rFonts w:ascii="Calibri" w:eastAsia="Times New Roman" w:hAnsi="Calibri" w:cs="Times New Roman"/>
-                <w:color w:val="000000"/>
-                <w:sz w:val="22"/>
-                <w:szCs w:val="22"/>
-              </w:rPr>
-            </w:pPr>
-            <w:r>
-              <w:rPr>
-                <w:rFonts w:ascii="Calibri" w:eastAsia="Times New Roman" w:hAnsi="Calibri" w:cs="Times New Roman"/>
-                <w:color w:val="000000"/>
+                <w:sz w:val="22"/>
+                <w:szCs w:val="22"/>
+              </w:rPr>
+            </w:pPr>
+            <w:bookmarkStart w:id="6" w:name="_GoBack" w:colFirst="0" w:colLast="7"/>
+            <w:r>
+              <w:rPr>
+                <w:rFonts w:ascii="Calibri" w:eastAsia="Times New Roman" w:hAnsi="Calibri" w:cs="Times New Roman"/>
                 <w:sz w:val="22"/>
                 <w:szCs w:val="22"/>
               </w:rPr>
@@ -16528,15 +16701,13 @@
               <w:cnfStyle w:val="000000000000" w:firstRow="0" w:lastRow="0" w:firstColumn="0" w:lastColumn="0" w:oddVBand="0" w:evenVBand="0" w:oddHBand="0" w:evenHBand="0" w:firstRowFirstColumn="0" w:firstRowLastColumn="0" w:lastRowFirstColumn="0" w:lastRowLastColumn="0"/>
               <w:rPr>
                 <w:rFonts w:ascii="Calibri" w:eastAsia="Times New Roman" w:hAnsi="Calibri" w:cs="Times New Roman"/>
-                <w:color w:val="FF0000"/>
-                <w:sz w:val="22"/>
-                <w:szCs w:val="22"/>
-              </w:rPr>
-            </w:pPr>
-            <w:r>
-              <w:rPr>
-                <w:rFonts w:ascii="Calibri" w:eastAsia="Times New Roman" w:hAnsi="Calibri" w:cs="Times New Roman"/>
-                <w:color w:val="FF0000"/>
+                <w:sz w:val="22"/>
+                <w:szCs w:val="22"/>
+              </w:rPr>
+            </w:pPr>
+            <w:r>
+              <w:rPr>
+                <w:rFonts w:ascii="Calibri" w:eastAsia="Times New Roman" w:hAnsi="Calibri" w:cs="Times New Roman"/>
                 <w:sz w:val="22"/>
                 <w:szCs w:val="22"/>
               </w:rPr>
@@ -16555,15 +16726,13 @@
               <w:cnfStyle w:val="000000000000" w:firstRow="0" w:lastRow="0" w:firstColumn="0" w:lastColumn="0" w:oddVBand="0" w:evenVBand="0" w:oddHBand="0" w:evenHBand="0" w:firstRowFirstColumn="0" w:firstRowLastColumn="0" w:lastRowFirstColumn="0" w:lastRowLastColumn="0"/>
               <w:rPr>
                 <w:rFonts w:ascii="Calibri" w:eastAsia="Times New Roman" w:hAnsi="Calibri" w:cs="Times New Roman"/>
-                <w:color w:val="FF0000"/>
-                <w:sz w:val="22"/>
-                <w:szCs w:val="22"/>
-              </w:rPr>
-            </w:pPr>
-            <w:r>
-              <w:rPr>
-                <w:rFonts w:ascii="Calibri" w:eastAsia="Times New Roman" w:hAnsi="Calibri" w:cs="Times New Roman"/>
-                <w:color w:val="FF0000"/>
+                <w:sz w:val="22"/>
+                <w:szCs w:val="22"/>
+              </w:rPr>
+            </w:pPr>
+            <w:r>
+              <w:rPr>
+                <w:rFonts w:ascii="Calibri" w:eastAsia="Times New Roman" w:hAnsi="Calibri" w:cs="Times New Roman"/>
                 <w:sz w:val="22"/>
                 <w:szCs w:val="22"/>
               </w:rPr>
@@ -16582,15 +16751,13 @@
               <w:cnfStyle w:val="000000000000" w:firstRow="0" w:lastRow="0" w:firstColumn="0" w:lastColumn="0" w:oddVBand="0" w:evenVBand="0" w:oddHBand="0" w:evenHBand="0" w:firstRowFirstColumn="0" w:firstRowLastColumn="0" w:lastRowFirstColumn="0" w:lastRowLastColumn="0"/>
               <w:rPr>
                 <w:rFonts w:ascii="Calibri" w:eastAsia="Times New Roman" w:hAnsi="Calibri" w:cs="Times New Roman"/>
-                <w:color w:val="FF0000"/>
-                <w:sz w:val="22"/>
-                <w:szCs w:val="22"/>
-              </w:rPr>
-            </w:pPr>
-            <w:r>
-              <w:rPr>
-                <w:rFonts w:ascii="Calibri" w:eastAsia="Times New Roman" w:hAnsi="Calibri" w:cs="Times New Roman"/>
-                <w:color w:val="FF0000"/>
+                <w:sz w:val="22"/>
+                <w:szCs w:val="22"/>
+              </w:rPr>
+            </w:pPr>
+            <w:r>
+              <w:rPr>
+                <w:rFonts w:ascii="Calibri" w:eastAsia="Times New Roman" w:hAnsi="Calibri" w:cs="Times New Roman"/>
                 <w:sz w:val="22"/>
                 <w:szCs w:val="22"/>
               </w:rPr>
@@ -16608,15 +16775,13 @@
               <w:cnfStyle w:val="000000000000" w:firstRow="0" w:lastRow="0" w:firstColumn="0" w:lastColumn="0" w:oddVBand="0" w:evenVBand="0" w:oddHBand="0" w:evenHBand="0" w:firstRowFirstColumn="0" w:firstRowLastColumn="0" w:lastRowFirstColumn="0" w:lastRowLastColumn="0"/>
               <w:rPr>
                 <w:rFonts w:ascii="Calibri" w:eastAsia="Times New Roman" w:hAnsi="Calibri" w:cs="Times New Roman"/>
-                <w:color w:val="FF0000"/>
-                <w:sz w:val="22"/>
-                <w:szCs w:val="22"/>
-              </w:rPr>
-            </w:pPr>
-            <w:r>
-              <w:rPr>
-                <w:rFonts w:ascii="Calibri" w:eastAsia="Times New Roman" w:hAnsi="Calibri" w:cs="Times New Roman"/>
-                <w:color w:val="FF0000"/>
+                <w:sz w:val="22"/>
+                <w:szCs w:val="22"/>
+              </w:rPr>
+            </w:pPr>
+            <w:r>
+              <w:rPr>
+                <w:rFonts w:ascii="Calibri" w:eastAsia="Times New Roman" w:hAnsi="Calibri" w:cs="Times New Roman"/>
                 <w:sz w:val="22"/>
                 <w:szCs w:val="22"/>
               </w:rPr>
@@ -16625,7 +16790,6 @@
             <w:r>
               <w:rPr>
                 <w:rFonts w:ascii="Calibri" w:eastAsia="Times New Roman" w:hAnsi="Calibri" w:cs="Times New Roman"/>
-                <w:color w:val="FF0000"/>
                 <w:sz w:val="22"/>
                 <w:szCs w:val="22"/>
               </w:rPr>
@@ -16645,15 +16809,13 @@
               <w:cnfStyle w:val="000000000000" w:firstRow="0" w:lastRow="0" w:firstColumn="0" w:lastColumn="0" w:oddVBand="0" w:evenVBand="0" w:oddHBand="0" w:evenHBand="0" w:firstRowFirstColumn="0" w:firstRowLastColumn="0" w:lastRowFirstColumn="0" w:lastRowLastColumn="0"/>
               <w:rPr>
                 <w:rFonts w:ascii="Calibri" w:eastAsia="Times New Roman" w:hAnsi="Calibri" w:cs="Times New Roman"/>
-                <w:color w:val="FF0000"/>
-                <w:sz w:val="22"/>
-                <w:szCs w:val="22"/>
-              </w:rPr>
-            </w:pPr>
-            <w:r>
-              <w:rPr>
-                <w:rFonts w:ascii="Calibri" w:eastAsia="Times New Roman" w:hAnsi="Calibri" w:cs="Times New Roman"/>
-                <w:color w:val="FF0000"/>
+                <w:sz w:val="22"/>
+                <w:szCs w:val="22"/>
+              </w:rPr>
+            </w:pPr>
+            <w:r>
+              <w:rPr>
+                <w:rFonts w:ascii="Calibri" w:eastAsia="Times New Roman" w:hAnsi="Calibri" w:cs="Times New Roman"/>
                 <w:sz w:val="22"/>
                 <w:szCs w:val="22"/>
               </w:rPr>
@@ -16671,15 +16833,13 @@
               <w:cnfStyle w:val="000000000000" w:firstRow="0" w:lastRow="0" w:firstColumn="0" w:lastColumn="0" w:oddVBand="0" w:evenVBand="0" w:oddHBand="0" w:evenHBand="0" w:firstRowFirstColumn="0" w:firstRowLastColumn="0" w:lastRowFirstColumn="0" w:lastRowLastColumn="0"/>
               <w:rPr>
                 <w:rFonts w:ascii="Calibri" w:eastAsia="Times New Roman" w:hAnsi="Calibri" w:cs="Times New Roman"/>
-                <w:color w:val="FF0000"/>
-                <w:sz w:val="22"/>
-                <w:szCs w:val="22"/>
-              </w:rPr>
-            </w:pPr>
-            <w:r>
-              <w:rPr>
-                <w:rFonts w:ascii="Calibri" w:eastAsia="Times New Roman" w:hAnsi="Calibri" w:cs="Times New Roman"/>
-                <w:color w:val="FF0000"/>
+                <w:sz w:val="22"/>
+                <w:szCs w:val="22"/>
+              </w:rPr>
+            </w:pPr>
+            <w:r>
+              <w:rPr>
+                <w:rFonts w:ascii="Calibri" w:eastAsia="Times New Roman" w:hAnsi="Calibri" w:cs="Times New Roman"/>
                 <w:sz w:val="22"/>
                 <w:szCs w:val="22"/>
               </w:rPr>
@@ -16697,15 +16857,13 @@
               <w:cnfStyle w:val="000000000000" w:firstRow="0" w:lastRow="0" w:firstColumn="0" w:lastColumn="0" w:oddVBand="0" w:evenVBand="0" w:oddHBand="0" w:evenHBand="0" w:firstRowFirstColumn="0" w:firstRowLastColumn="0" w:lastRowFirstColumn="0" w:lastRowLastColumn="0"/>
               <w:rPr>
                 <w:rFonts w:ascii="Calibri" w:eastAsia="Times New Roman" w:hAnsi="Calibri" w:cs="Times New Roman"/>
-                <w:color w:val="FF0000"/>
-                <w:sz w:val="22"/>
-                <w:szCs w:val="22"/>
-              </w:rPr>
-            </w:pPr>
-            <w:r>
-              <w:rPr>
-                <w:rFonts w:ascii="Calibri" w:eastAsia="Times New Roman" w:hAnsi="Calibri" w:cs="Times New Roman"/>
-                <w:color w:val="FF0000"/>
+                <w:sz w:val="22"/>
+                <w:szCs w:val="22"/>
+              </w:rPr>
+            </w:pPr>
+            <w:r>
+              <w:rPr>
+                <w:rFonts w:ascii="Calibri" w:eastAsia="Times New Roman" w:hAnsi="Calibri" w:cs="Times New Roman"/>
                 <w:sz w:val="22"/>
                 <w:szCs w:val="22"/>
               </w:rPr>
@@ -16731,17 +16889,18 @@
           </w:p>
         </w:tc>
       </w:tr>
+      <w:bookmarkEnd w:id="6"/>
     </w:tbl>
     <w:p/>
     <w:p>
       <w:pPr>
         <w:pStyle w:val="Heading1"/>
       </w:pPr>
-      <w:bookmarkStart w:id="6" w:name="_Toc407109775"/>
+      <w:bookmarkStart w:id="7" w:name="_Toc407109775"/>
       <w:r>
         <w:t>Barcode Scanning (Patient)</w:t>
       </w:r>
-      <w:bookmarkEnd w:id="6"/>
+      <w:bookmarkEnd w:id="7"/>
     </w:p>
     <w:tbl>
       <w:tblPr>
@@ -17756,11 +17915,11 @@
       <w:pPr>
         <w:pStyle w:val="Heading1"/>
       </w:pPr>
-      <w:bookmarkStart w:id="7" w:name="_Toc407109776"/>
+      <w:bookmarkStart w:id="8" w:name="_Toc407109776"/>
       <w:r>
         <w:t>Barcode Scanning (Medication)</w:t>
       </w:r>
-      <w:bookmarkEnd w:id="7"/>
+      <w:bookmarkEnd w:id="8"/>
     </w:p>
     <w:tbl>
       <w:tblPr>
@@ -18295,7 +18454,6 @@
                 <w:szCs w:val="22"/>
               </w:rPr>
             </w:pPr>
-            <w:bookmarkStart w:id="8" w:name="_GoBack" w:colFirst="7" w:colLast="7"/>
             <w:r>
               <w:rPr>
                 <w:rFonts w:ascii="Calibri" w:eastAsia="Times New Roman" w:hAnsi="Calibri" w:cs="Times New Roman"/>
@@ -19015,7 +19173,6 @@
           </w:p>
         </w:tc>
       </w:tr>
-      <w:bookmarkEnd w:id="8"/>
     </w:tbl>
     <w:p/>
     <w:sectPr>

</xml_diff>